<commit_message>
Add task_details.php Remove js folder since it is unused
</commit_message>
<xml_diff>
--- a/admin stuff/sitemap.docx
+++ b/admin stuff/sitemap.docx
@@ -377,9 +377,6 @@
       </w:r>
       <w:r>
         <w:br/>
-      </w:r>
-      <w:bookmarkStart w:id="0" w:name="_GoBack"/>
-      <w:r>
         <w:t xml:space="preserve">- Show all current and past tasks logged-in user has </w:t>
       </w:r>
       <w:proofErr w:type="gramStart"/>
@@ -392,9 +389,6 @@
       </w:r>
       <w:r>
         <w:br/>
-      </w:r>
-      <w:bookmarkEnd w:id="0"/>
-      <w:r>
         <w:t>- Also show tasks that the user has created and allow user to select winning bid and end task bidding immediately or delete task?</w:t>
       </w:r>
     </w:p>
@@ -404,14 +398,25 @@
       </w:r>
       <w:r>
         <w:br/>
+      </w:r>
+      <w:r>
+        <w:rPr>
+          <w:color w:val="FFC000"/>
+        </w:rPr>
         <w:t xml:space="preserve">- Show maybe 3-4 random task details (1 row 1 task) for each </w:t>
       </w:r>
       <w:proofErr w:type="gramStart"/>
       <w:r>
+        <w:rPr>
+          <w:color w:val="FFC000"/>
+        </w:rPr>
         <w:t>category(</w:t>
       </w:r>
       <w:proofErr w:type="gramEnd"/>
       <w:r>
+        <w:rPr>
+          <w:color w:val="FFC000"/>
+        </w:rPr>
         <w:t>aesthetics?) and a “Show all from this category” button to lead user to a page containing all available tasks for that category?</w:t>
       </w:r>
     </w:p>
@@ -541,7 +546,10 @@
         <w:t>-shows basic task info and how much the user has decided to bid on the task and that the user will be contacted if they get the task.</w:t>
       </w:r>
     </w:p>
-    <w:p/>
+    <w:p>
+      <w:bookmarkStart w:id="0" w:name="_GoBack"/>
+      <w:bookmarkEnd w:id="0"/>
+    </w:p>
     <w:sectPr>
       <w:pgSz w:w="11906" w:h="16838"/>
       <w:pgMar w:top="1440" w:right="1440" w:bottom="1440" w:left="1440" w:header="708" w:footer="708" w:gutter="0"/>

</xml_diff>

<commit_message>
Add bid and comments
</commit_message>
<xml_diff>
--- a/admin stuff/sitemap.docx
+++ b/admin stuff/sitemap.docx
@@ -164,11 +164,23 @@
       </w:r>
       <w:r>
         <w:br/>
-        <w:t>- Link to all available task page</w:t>
-      </w:r>
-      <w:r>
-        <w:br/>
-        <w:t xml:space="preserve">- possibly have search bar to do a basic word matching search? </w:t>
+        <w:t xml:space="preserve">- </w:t>
+      </w:r>
+      <w:r>
+        <w:rPr>
+          <w:color w:val="00B050"/>
+        </w:rPr>
+        <w:t>Link to all available task page</w:t>
+      </w:r>
+      <w:r>
+        <w:br/>
+        <w:t xml:space="preserve">- </w:t>
+      </w:r>
+      <w:r>
+        <w:rPr>
+          <w:color w:val="FFC000"/>
+        </w:rPr>
+        <w:t xml:space="preserve">possibly have search bar to do a basic word matching search? </w:t>
       </w:r>
     </w:p>
     <w:p>
@@ -456,6 +468,11 @@
       <w:proofErr w:type="gramEnd"/>
       <w:r>
         <w:br/>
+      </w:r>
+      <w:r>
+        <w:rPr>
+          <w:color w:val="00B050"/>
+        </w:rPr>
         <w:t>- Lists all tasks available for the respective category</w:t>
       </w:r>
     </w:p>
@@ -497,26 +514,48 @@
       </w:r>
       <w:r>
         <w:br/>
+      </w:r>
+      <w:r>
+        <w:rPr>
+          <w:color w:val="00B050"/>
+        </w:rPr>
         <w:t>- Or make this reachable from clicking on a task’s link from any page? (</w:t>
       </w:r>
       <w:proofErr w:type="gramStart"/>
       <w:r>
+        <w:rPr>
+          <w:color w:val="00B050"/>
+        </w:rPr>
         <w:t>make</w:t>
       </w:r>
       <w:proofErr w:type="gramEnd"/>
       <w:r>
+        <w:rPr>
+          <w:color w:val="00B050"/>
+        </w:rPr>
         <w:t xml:space="preserve"> link capture task id and automatically input it here?)</w:t>
       </w:r>
       <w:r>
         <w:br/>
+      </w:r>
+      <w:r>
+        <w:rPr>
+          <w:color w:val="00B050"/>
+        </w:rPr>
         <w:t xml:space="preserve">- </w:t>
       </w:r>
       <w:proofErr w:type="gramStart"/>
       <w:r>
+        <w:rPr>
+          <w:color w:val="00B050"/>
+        </w:rPr>
         <w:t>display</w:t>
       </w:r>
       <w:proofErr w:type="gramEnd"/>
       <w:r>
+        <w:rPr>
+          <w:color w:val="00B050"/>
+        </w:rPr>
         <w:t xml:space="preserve"> basic task details and minimum bid</w:t>
       </w:r>
     </w:p>

</xml_diff>

<commit_message>
Add options for bids Update sitemap
</commit_message>
<xml_diff>
--- a/admin stuff/sitemap.docx
+++ b/admin stuff/sitemap.docx
@@ -569,7 +569,16 @@
       </w:r>
       <w:r>
         <w:br/>
-        <w:t>- Has task owner’s basic details, task description and “Further details” if owner decided to add it.</w:t>
+        <w:t xml:space="preserve">- </w:t>
+      </w:r>
+      <w:r>
+        <w:rPr>
+          <w:color w:val="00B050"/>
+        </w:rPr>
+        <w:t>Has task owner’s basic details, task description and “Further details” if owner decided to add it</w:t>
+      </w:r>
+      <w:r>
+        <w:t>.</w:t>
       </w:r>
       <w:r>
         <w:br/>

</xml_diff>

<commit_message>
Set selected DEFAULT to false for bid Add submission of bid/comment Update Tasks to show max bid by users if exists
</commit_message>
<xml_diff>
--- a/admin stuff/sitemap.docx
+++ b/admin stuff/sitemap.docx
@@ -116,23 +116,7 @@
     </w:p>
     <w:p>
       <w:r>
-        <w:t xml:space="preserve">Navigation </w:t>
-      </w:r>
-      <w:proofErr w:type="gramStart"/>
-      <w:r>
-        <w:t>bar(</w:t>
-      </w:r>
-      <w:proofErr w:type="gramEnd"/>
-      <w:r>
-        <w:t xml:space="preserve">All pages </w:t>
-      </w:r>
-      <w:proofErr w:type="spellStart"/>
-      <w:r>
-        <w:t>shd</w:t>
-      </w:r>
-      <w:proofErr w:type="spellEnd"/>
-      <w:r>
-        <w:t xml:space="preserve"> have it)</w:t>
+        <w:t>Navigation bar(All pages shd have it)</w:t>
       </w:r>
       <w:r>
         <w:br/>
@@ -157,12 +141,27 @@
       </w:r>
       <w:r>
         <w:br/>
-        <w:t>- O</w:t>
-      </w:r>
-      <w:r>
+        <w:t xml:space="preserve">- </w:t>
+      </w:r>
+      <w:r>
+        <w:rPr>
+          <w:color w:val="FFC000"/>
+        </w:rPr>
+        <w:t>O</w:t>
+      </w:r>
+      <w:r>
+        <w:rPr>
+          <w:color w:val="FFC000"/>
+        </w:rPr>
         <w:t>n click and hover for other options like settings or view all past and current tasks user has created and/or tasks user has bid on and got/failed to get</w:t>
       </w:r>
       <w:r>
+        <w:rPr>
+          <w:color w:val="FFC000"/>
+        </w:rPr>
+        <w:t xml:space="preserve"> (Not exactly how its done atm)</w:t>
+      </w:r>
+      <w:r>
         <w:br/>
         <w:t xml:space="preserve">- </w:t>
       </w:r>
@@ -206,35 +205,7 @@
         <w:rPr>
           <w:color w:val="00B050"/>
         </w:rPr>
-        <w:t xml:space="preserve">- talk about how you can earn money </w:t>
-      </w:r>
-      <w:proofErr w:type="spellStart"/>
-      <w:r>
-        <w:rPr>
-          <w:color w:val="00B050"/>
-        </w:rPr>
-        <w:t>etc</w:t>
-      </w:r>
-      <w:proofErr w:type="spellEnd"/>
-      <w:r>
-        <w:rPr>
-          <w:color w:val="00B050"/>
-        </w:rPr>
-        <w:t xml:space="preserve"> by doing tasks, all you have to do is sign up </w:t>
-      </w:r>
-      <w:proofErr w:type="spellStart"/>
-      <w:r>
-        <w:rPr>
-          <w:color w:val="00B050"/>
-        </w:rPr>
-        <w:t>etc</w:t>
-      </w:r>
-      <w:proofErr w:type="spellEnd"/>
-      <w:r>
-        <w:rPr>
-          <w:color w:val="00B050"/>
-        </w:rPr>
-        <w:t xml:space="preserve"> (link to user registration page)</w:t>
+        <w:t>- talk about how you can earn money etc by doing tasks, all you have to do is sign up etc (link to user registration page)</w:t>
       </w:r>
     </w:p>
     <w:p>
@@ -280,21 +251,7 @@
           <w:color w:val="00B050"/>
         </w:rPr>
         <w:br/>
-        <w:t xml:space="preserve">- Are we </w:t>
-      </w:r>
-      <w:proofErr w:type="spellStart"/>
-      <w:r>
-        <w:rPr>
-          <w:color w:val="00B050"/>
-        </w:rPr>
-        <w:t>gonna</w:t>
-      </w:r>
-      <w:proofErr w:type="spellEnd"/>
-      <w:r>
-        <w:rPr>
-          <w:color w:val="00B050"/>
-        </w:rPr>
-        <w:t xml:space="preserve"> use cookies to store which user is logged in?</w:t>
+        <w:t>- Are we gonna use cookies to store which user is logged in?</w:t>
       </w:r>
       <w:r>
         <w:rPr>
@@ -323,16 +280,8 @@
         <w:rPr>
           <w:color w:val="00B050"/>
         </w:rPr>
-        <w:t>User profile page (only accessible if logged in user and cookie detected? Otherwise error</w:t>
-      </w:r>
-      <w:proofErr w:type="gramStart"/>
-      <w:r>
-        <w:rPr>
-          <w:color w:val="00B050"/>
-        </w:rPr>
-        <w:t>)</w:t>
-      </w:r>
-      <w:proofErr w:type="gramEnd"/>
+        <w:t>User profile page (only accessible if logged in user and cookie detected? Otherwise error)</w:t>
+      </w:r>
       <w:r>
         <w:br/>
       </w:r>
@@ -358,50 +307,31 @@
         <w:rPr>
           <w:color w:val="00B050"/>
         </w:rPr>
-        <w:t>and email should require current user password? (</w:t>
-      </w:r>
-      <w:proofErr w:type="gramStart"/>
-      <w:r>
-        <w:rPr>
-          <w:color w:val="00B050"/>
-        </w:rPr>
-        <w:t>separate</w:t>
-      </w:r>
-      <w:proofErr w:type="gramEnd"/>
-      <w:r>
-        <w:rPr>
-          <w:color w:val="00B050"/>
-        </w:rPr>
-        <w:t xml:space="preserve"> page?)</w:t>
-      </w:r>
-    </w:p>
-    <w:p>
-      <w:r>
-        <w:t xml:space="preserve">User’s tasks (reachable via hovering on </w:t>
-      </w:r>
-      <w:proofErr w:type="spellStart"/>
-      <w:r>
-        <w:t>navbar’s</w:t>
-      </w:r>
-      <w:proofErr w:type="spellEnd"/>
-      <w:r>
-        <w:t xml:space="preserve"> logged in user?)</w:t>
-      </w:r>
-      <w:r>
-        <w:br/>
-        <w:t xml:space="preserve">- Show all current and past tasks logged-in user has </w:t>
-      </w:r>
-      <w:proofErr w:type="gramStart"/>
-      <w:r>
-        <w:t>completed(</w:t>
-      </w:r>
-      <w:proofErr w:type="gramEnd"/>
-      <w:r>
-        <w:t>or failed)?</w:t>
-      </w:r>
-      <w:r>
-        <w:br/>
-        <w:t>- Also show tasks that the user has created and allow user to select winning bid and end task bidding immediately or delete task?</w:t>
+        <w:t>and email should require current user password? (separate page?)</w:t>
+      </w:r>
+    </w:p>
+    <w:p>
+      <w:r>
+        <w:t>User’s tasks (reachable via hovering on navbar’s logged in user?)</w:t>
+      </w:r>
+      <w:r>
+        <w:br/>
+      </w:r>
+      <w:r>
+        <w:rPr>
+          <w:color w:val="FFC000"/>
+        </w:rPr>
+        <w:t>- Show all current and past tasks logged-in user has completed(or failed)?</w:t>
+      </w:r>
+      <w:r>
+        <w:br/>
+        <w:t xml:space="preserve">- </w:t>
+      </w:r>
+      <w:r>
+        <w:rPr>
+          <w:color w:val="FFC000"/>
+        </w:rPr>
+        <w:t>Also show tasks that the user has created and allow user to select winning bid and end task bidding immediately or delete task?</w:t>
       </w:r>
     </w:p>
     <w:p>
@@ -415,21 +345,7 @@
         <w:rPr>
           <w:color w:val="FFC000"/>
         </w:rPr>
-        <w:t xml:space="preserve">- Show maybe 3-4 random task details (1 row 1 task) for each </w:t>
-      </w:r>
-      <w:proofErr w:type="gramStart"/>
-      <w:r>
-        <w:rPr>
-          <w:color w:val="FFC000"/>
-        </w:rPr>
-        <w:t>category(</w:t>
-      </w:r>
-      <w:proofErr w:type="gramEnd"/>
-      <w:r>
-        <w:rPr>
-          <w:color w:val="FFC000"/>
-        </w:rPr>
-        <w:t>aesthetics?) and a “Show all from this category” button to lead user to a page containing all available tasks for that category?</w:t>
+        <w:t>- Show maybe 3-4 random task details (1 row 1 task) for each category(aesthetics?) and a “Show all from this category” button to lead user to a page containing all available tasks for that category?</w:t>
       </w:r>
     </w:p>
     <w:p>
@@ -438,34 +354,13 @@
       </w:r>
       <w:r>
         <w:br/>
-        <w:t xml:space="preserve">- Displays results of the </w:t>
-      </w:r>
-      <w:proofErr w:type="spellStart"/>
-      <w:r>
-        <w:t>navbar’s</w:t>
-      </w:r>
-      <w:proofErr w:type="spellEnd"/>
-      <w:r>
-        <w:t xml:space="preserve"> search function row by row.</w:t>
-      </w:r>
-    </w:p>
-    <w:p>
-      <w:r>
-        <w:t xml:space="preserve">Individual category pages (Cleaning, delivery, fixing, </w:t>
-      </w:r>
-      <w:proofErr w:type="spellStart"/>
-      <w:r>
-        <w:t>everything_else</w:t>
-      </w:r>
-      <w:proofErr w:type="spellEnd"/>
-      <w:r>
-        <w:t xml:space="preserve"> get their own page</w:t>
-      </w:r>
-      <w:proofErr w:type="gramStart"/>
-      <w:r>
-        <w:t>)</w:t>
-      </w:r>
-      <w:proofErr w:type="gramEnd"/>
+        <w:t>- Displays results of the navbar’s search function row by row.</w:t>
+      </w:r>
+    </w:p>
+    <w:p>
+      <w:r>
+        <w:t>Individual category pages (Cleaning, delivery, fixing, everything_else get their own page)</w:t>
+      </w:r>
       <w:r>
         <w:br/>
       </w:r>
@@ -482,24 +377,37 @@
       </w:r>
       <w:r>
         <w:br/>
+      </w:r>
+      <w:r>
+        <w:rPr>
+          <w:color w:val="00B050"/>
+        </w:rPr>
         <w:t>- Menu to select category of task</w:t>
       </w:r>
       <w:r>
         <w:br/>
-        <w:t xml:space="preserve">- Form to enter basic task details and description as well as a “further details” info box to enter additional info that task bidders should be aware of before taking up the </w:t>
-      </w:r>
-      <w:proofErr w:type="gramStart"/>
-      <w:r>
-        <w:t>task(</w:t>
-      </w:r>
-      <w:proofErr w:type="gramEnd"/>
-      <w:r>
-        <w:t>warnings?).</w:t>
-      </w:r>
-      <w:r>
-        <w:br/>
+        <w:t xml:space="preserve">- </w:t>
+      </w:r>
+      <w:r>
+        <w:rPr>
+          <w:color w:val="00B050"/>
+        </w:rPr>
+        <w:t>Form to enter basic task details and description as well as a “further details” info box to enter additional info that task bidders should be aware of before taking up the task(warnings?).</w:t>
+      </w:r>
+      <w:r>
+        <w:rPr>
+          <w:color w:val="00B050"/>
+        </w:rPr>
+        <w:br/>
+      </w:r>
+      <w:r>
         <w:t>- Should there be a limit to the number of tasks users can create??</w:t>
       </w:r>
+      <w:r>
+        <w:t xml:space="preserve"> (Doesn’t matter for now)</w:t>
+      </w:r>
+      <w:bookmarkStart w:id="0" w:name="_GoBack"/>
+      <w:bookmarkEnd w:id="0"/>
     </w:p>
     <w:p/>
     <w:p/>
@@ -519,58 +427,35 @@
         <w:rPr>
           <w:color w:val="00B050"/>
         </w:rPr>
-        <w:t>- Or make this reachable from clicking on a task’s link from any page? (</w:t>
-      </w:r>
-      <w:proofErr w:type="gramStart"/>
-      <w:r>
-        <w:rPr>
-          <w:color w:val="00B050"/>
-        </w:rPr>
-        <w:t>make</w:t>
-      </w:r>
-      <w:proofErr w:type="gramEnd"/>
-      <w:r>
-        <w:rPr>
-          <w:color w:val="00B050"/>
-        </w:rPr>
-        <w:t xml:space="preserve"> link capture task id and automatically input it here?)</w:t>
-      </w:r>
-      <w:r>
-        <w:br/>
-      </w:r>
-      <w:r>
-        <w:rPr>
-          <w:color w:val="00B050"/>
-        </w:rPr>
+        <w:t>- Or make this reachable from clicking on a task’s link from any page? (make link capture task id and automatically input it here?)</w:t>
+      </w:r>
+      <w:r>
+        <w:br/>
+      </w:r>
+      <w:r>
+        <w:rPr>
+          <w:color w:val="00B050"/>
+        </w:rPr>
+        <w:t>- display basic task details and minimum bid</w:t>
+      </w:r>
+    </w:p>
+    <w:p>
+      <w:r>
+        <w:t>Extended task info page (should this be made as a sort of in-page popup when you click on task?)</w:t>
+      </w:r>
+      <w:r>
+        <w:br/>
+      </w:r>
+      <w:r>
+        <w:rPr>
+          <w:color w:val="00B050"/>
+        </w:rPr>
+        <w:t>- This will show all available info about the task you selected, bidding history and current highest offer?</w:t>
+      </w:r>
+      <w:r>
+        <w:br/>
         <w:t xml:space="preserve">- </w:t>
       </w:r>
-      <w:proofErr w:type="gramStart"/>
-      <w:r>
-        <w:rPr>
-          <w:color w:val="00B050"/>
-        </w:rPr>
-        <w:t>display</w:t>
-      </w:r>
-      <w:proofErr w:type="gramEnd"/>
-      <w:r>
-        <w:rPr>
-          <w:color w:val="00B050"/>
-        </w:rPr>
-        <w:t xml:space="preserve"> basic task details and minimum bid</w:t>
-      </w:r>
-    </w:p>
-    <w:p>
-      <w:r>
-        <w:t>Extended task info page (should this be made as a sort of in-page popup when you click on task?)</w:t>
-      </w:r>
-      <w:r>
-        <w:br/>
-        <w:t>- This will show all available info about the task you selected, bidding history and current highest offer?</w:t>
-      </w:r>
-      <w:r>
-        <w:br/>
-        <w:t xml:space="preserve">- </w:t>
-      </w:r>
       <w:r>
         <w:rPr>
           <w:color w:val="00B050"/>
@@ -582,6 +467,11 @@
       </w:r>
       <w:r>
         <w:br/>
+      </w:r>
+      <w:r>
+        <w:rPr>
+          <w:color w:val="00B050"/>
+        </w:rPr>
         <w:t>- has a “Bid on task” button to direct user to task bidding page?</w:t>
       </w:r>
     </w:p>
@@ -591,13 +481,15 @@
       </w:r>
       <w:r>
         <w:br/>
+      </w:r>
+      <w:r>
+        <w:rPr>
+          <w:color w:val="FFC000"/>
+        </w:rPr>
         <w:t>-shows basic task info and how much the user has decided to bid on the task and that the user will be contacted if they get the task.</w:t>
       </w:r>
     </w:p>
-    <w:p>
-      <w:bookmarkStart w:id="0" w:name="_GoBack"/>
-      <w:bookmarkEnd w:id="0"/>
-    </w:p>
+    <w:p/>
     <w:sectPr>
       <w:pgSz w:w="11906" w:h="16838"/>
       <w:pgMar w:top="1440" w:right="1440" w:bottom="1440" w:left="1440" w:header="708" w:footer="708" w:gutter="0"/>

</xml_diff>